<commit_message>
Update: minor fixes in Design documentation.
</commit_message>
<xml_diff>
--- a/CP Project/Design/Design documentation/Amulya_Design.docx
+++ b/CP Project/Design/Design documentation/Amulya_Design.docx
@@ -668,24 +668,14 @@
       <w:r>
         <w:t xml:space="preserve">Figure </w:t>
       </w:r>
-      <w:r>
-        <w:fldChar w:fldCharType="begin"/>
-      </w:r>
-      <w:r>
-        <w:instrText xml:space="preserve"> SEQ Figure \* ARABIC </w:instrText>
-      </w:r>
-      <w:r>
-        <w:fldChar w:fldCharType="separate"/>
-      </w:r>
-      <w:r>
-        <w:rPr>
-          <w:noProof/>
-        </w:rPr>
-        <w:t>1</w:t>
-      </w:r>
-      <w:r>
-        <w:fldChar w:fldCharType="end"/>
-      </w:r>
+      <w:fldSimple w:instr=" SEQ Figure \* ARABIC ">
+        <w:r>
+          <w:rPr>
+            <w:noProof/>
+          </w:rPr>
+          <w:t>1</w:t>
+        </w:r>
+      </w:fldSimple>
       <w:r>
         <w:t>: Admin DFD</w:t>
       </w:r>
@@ -808,24 +798,14 @@
       <w:r>
         <w:t xml:space="preserve">Figure </w:t>
       </w:r>
-      <w:r>
-        <w:fldChar w:fldCharType="begin"/>
-      </w:r>
-      <w:r>
-        <w:instrText xml:space="preserve"> SEQ Figure \* ARABIC </w:instrText>
-      </w:r>
-      <w:r>
-        <w:fldChar w:fldCharType="separate"/>
-      </w:r>
-      <w:r>
-        <w:rPr>
-          <w:noProof/>
-        </w:rPr>
-        <w:t>2</w:t>
-      </w:r>
-      <w:r>
-        <w:fldChar w:fldCharType="end"/>
-      </w:r>
+      <w:fldSimple w:instr=" SEQ Figure \* ARABIC ">
+        <w:r>
+          <w:rPr>
+            <w:noProof/>
+          </w:rPr>
+          <w:t>2</w:t>
+        </w:r>
+      </w:fldSimple>
       <w:r>
         <w:t>: Learner DFD</w:t>
       </w:r>
@@ -1176,24 +1156,14 @@
       <w:r>
         <w:t xml:space="preserve">Figure </w:t>
       </w:r>
-      <w:r>
-        <w:fldChar w:fldCharType="begin"/>
-      </w:r>
-      <w:r>
-        <w:instrText xml:space="preserve"> SEQ Figure \* ARABIC </w:instrText>
-      </w:r>
-      <w:r>
-        <w:fldChar w:fldCharType="separate"/>
-      </w:r>
-      <w:r>
-        <w:rPr>
-          <w:noProof/>
-        </w:rPr>
-        <w:t>3</w:t>
-      </w:r>
-      <w:r>
-        <w:fldChar w:fldCharType="end"/>
-      </w:r>
+      <w:fldSimple w:instr=" SEQ Figure \* ARABIC ">
+        <w:r>
+          <w:rPr>
+            <w:noProof/>
+          </w:rPr>
+          <w:t>3</w:t>
+        </w:r>
+      </w:fldSimple>
       <w:r>
         <w:t>: Login and registration activity flow</w:t>
       </w:r>
@@ -1301,24 +1271,14 @@
       <w:r>
         <w:t xml:space="preserve">Figure </w:t>
       </w:r>
-      <w:r>
-        <w:fldChar w:fldCharType="begin"/>
-      </w:r>
-      <w:r>
-        <w:instrText xml:space="preserve"> SEQ Figure \* ARABIC </w:instrText>
-      </w:r>
-      <w:r>
-        <w:fldChar w:fldCharType="separate"/>
-      </w:r>
-      <w:r>
-        <w:rPr>
-          <w:noProof/>
-        </w:rPr>
-        <w:t>4</w:t>
-      </w:r>
-      <w:r>
-        <w:fldChar w:fldCharType="end"/>
-      </w:r>
+      <w:fldSimple w:instr=" SEQ Figure \* ARABIC ">
+        <w:r>
+          <w:rPr>
+            <w:noProof/>
+          </w:rPr>
+          <w:t>4</w:t>
+        </w:r>
+      </w:fldSimple>
       <w:r>
         <w:t>: Learner side course activity diagram</w:t>
       </w:r>
@@ -1429,24 +1389,14 @@
       <w:r>
         <w:t xml:space="preserve">Figure </w:t>
       </w:r>
-      <w:r>
-        <w:fldChar w:fldCharType="begin"/>
-      </w:r>
-      <w:r>
-        <w:instrText xml:space="preserve"> SEQ Figure \* ARABIC </w:instrText>
-      </w:r>
-      <w:r>
-        <w:fldChar w:fldCharType="separate"/>
-      </w:r>
-      <w:r>
-        <w:rPr>
-          <w:noProof/>
-        </w:rPr>
-        <w:t>5</w:t>
-      </w:r>
-      <w:r>
-        <w:fldChar w:fldCharType="end"/>
-      </w:r>
+      <w:fldSimple w:instr=" SEQ Figure \* ARABIC ">
+        <w:r>
+          <w:rPr>
+            <w:noProof/>
+          </w:rPr>
+          <w:t>5</w:t>
+        </w:r>
+      </w:fldSimple>
       <w:r>
         <w:t>: Admin side course activity flow</w:t>
       </w:r>
@@ -1558,24 +1508,14 @@
       <w:r>
         <w:t xml:space="preserve">Figure </w:t>
       </w:r>
-      <w:r>
-        <w:fldChar w:fldCharType="begin"/>
-      </w:r>
-      <w:r>
-        <w:instrText xml:space="preserve"> SEQ Figure \* ARABIC </w:instrText>
-      </w:r>
-      <w:r>
-        <w:fldChar w:fldCharType="separate"/>
-      </w:r>
-      <w:r>
-        <w:rPr>
-          <w:noProof/>
-        </w:rPr>
-        <w:t>6</w:t>
-      </w:r>
-      <w:r>
-        <w:fldChar w:fldCharType="end"/>
-      </w:r>
+      <w:fldSimple w:instr=" SEQ Figure \* ARABIC ">
+        <w:r>
+          <w:rPr>
+            <w:noProof/>
+          </w:rPr>
+          <w:t>6</w:t>
+        </w:r>
+      </w:fldSimple>
       <w:r>
         <w:t>: Blog post activity flow</w:t>
       </w:r>
@@ -1852,27 +1792,14 @@
       <w:r>
         <w:t xml:space="preserve">Figure </w:t>
       </w:r>
-      <w:r>
-        <w:fldChar w:fldCharType="begin"/>
-      </w:r>
-      <w:r>
-        <w:instrText xml:space="preserve"> SEQ Figure \* ARABIC </w:instrText>
-      </w:r>
-      <w:r>
-        <w:fldChar w:fldCharType="separate"/>
-      </w:r>
-      <w:r>
-        <w:rPr>
-          <w:noProof/>
-        </w:rPr>
-        <w:t>7</w:t>
-      </w:r>
-      <w:r>
-        <w:rPr>
-          <w:noProof/>
-        </w:rPr>
-        <w:fldChar w:fldCharType="end"/>
-      </w:r>
+      <w:fldSimple w:instr=" SEQ Figure \* ARABIC ">
+        <w:r>
+          <w:rPr>
+            <w:noProof/>
+          </w:rPr>
+          <w:t>7</w:t>
+        </w:r>
+      </w:fldSimple>
       <w:r>
         <w:t>: Login and registration</w:t>
       </w:r>
@@ -1975,27 +1902,14 @@
       <w:r>
         <w:t xml:space="preserve">Figure </w:t>
       </w:r>
-      <w:r>
-        <w:fldChar w:fldCharType="begin"/>
-      </w:r>
-      <w:r>
-        <w:instrText xml:space="preserve"> SEQ Figure \* ARABIC </w:instrText>
-      </w:r>
-      <w:r>
-        <w:fldChar w:fldCharType="separate"/>
-      </w:r>
-      <w:r>
-        <w:rPr>
-          <w:noProof/>
-        </w:rPr>
-        <w:t>8</w:t>
-      </w:r>
-      <w:r>
-        <w:rPr>
-          <w:noProof/>
-        </w:rPr>
-        <w:fldChar w:fldCharType="end"/>
-      </w:r>
+      <w:fldSimple w:instr=" SEQ Figure \* ARABIC ">
+        <w:r>
+          <w:rPr>
+            <w:noProof/>
+          </w:rPr>
+          <w:t>8</w:t>
+        </w:r>
+      </w:fldSimple>
       <w:r>
         <w:t>: Admin course and blog sequence</w:t>
       </w:r>
@@ -2096,27 +2010,14 @@
       <w:r>
         <w:t xml:space="preserve">Figure </w:t>
       </w:r>
-      <w:r>
-        <w:fldChar w:fldCharType="begin"/>
-      </w:r>
-      <w:r>
-        <w:instrText xml:space="preserve"> SEQ Figure \* ARABIC </w:instrText>
-      </w:r>
-      <w:r>
-        <w:fldChar w:fldCharType="separate"/>
-      </w:r>
-      <w:r>
-        <w:rPr>
-          <w:noProof/>
-        </w:rPr>
-        <w:t>9</w:t>
-      </w:r>
-      <w:r>
-        <w:rPr>
-          <w:noProof/>
-        </w:rPr>
-        <w:fldChar w:fldCharType="end"/>
-      </w:r>
+      <w:fldSimple w:instr=" SEQ Figure \* ARABIC ">
+        <w:r>
+          <w:rPr>
+            <w:noProof/>
+          </w:rPr>
+          <w:t>9</w:t>
+        </w:r>
+      </w:fldSimple>
       <w:r>
         <w:t>: Learner-side sequence</w:t>
       </w:r>
@@ -2243,24 +2144,14 @@
       <w:r>
         <w:t xml:space="preserve">Figure </w:t>
       </w:r>
-      <w:r>
-        <w:fldChar w:fldCharType="begin"/>
-      </w:r>
-      <w:r>
-        <w:instrText xml:space="preserve"> SEQ Figure \* ARABIC </w:instrText>
-      </w:r>
-      <w:r>
-        <w:fldChar w:fldCharType="separate"/>
-      </w:r>
-      <w:r>
-        <w:rPr>
-          <w:noProof/>
-        </w:rPr>
-        <w:t>10</w:t>
-      </w:r>
-      <w:r>
-        <w:fldChar w:fldCharType="end"/>
-      </w:r>
+      <w:fldSimple w:instr=" SEQ Figure \* ARABIC ">
+        <w:r>
+          <w:rPr>
+            <w:noProof/>
+          </w:rPr>
+          <w:t>10</w:t>
+        </w:r>
+      </w:fldSimple>
       <w:r>
         <w:t>: ER diagram</w:t>
       </w:r>
@@ -2953,24 +2844,14 @@
       <w:r>
         <w:t xml:space="preserve">Figure </w:t>
       </w:r>
-      <w:r>
-        <w:fldChar w:fldCharType="begin"/>
-      </w:r>
-      <w:r>
-        <w:instrText xml:space="preserve"> SEQ Figure \* ARABIC </w:instrText>
-      </w:r>
-      <w:r>
-        <w:fldChar w:fldCharType="separate"/>
-      </w:r>
-      <w:r>
-        <w:rPr>
-          <w:noProof/>
-        </w:rPr>
-        <w:t>11</w:t>
-      </w:r>
-      <w:r>
-        <w:fldChar w:fldCharType="end"/>
-      </w:r>
+      <w:fldSimple w:instr=" SEQ Figure \* ARABIC ">
+        <w:r>
+          <w:rPr>
+            <w:noProof/>
+          </w:rPr>
+          <w:t>11</w:t>
+        </w:r>
+      </w:fldSimple>
       <w:r>
         <w:t>: Login page</w:t>
       </w:r>
@@ -3071,24 +2952,14 @@
       <w:r>
         <w:t xml:space="preserve">Figure </w:t>
       </w:r>
-      <w:r>
-        <w:fldChar w:fldCharType="begin"/>
-      </w:r>
-      <w:r>
-        <w:instrText xml:space="preserve"> SEQ Figure \* ARABIC </w:instrText>
-      </w:r>
-      <w:r>
-        <w:fldChar w:fldCharType="separate"/>
-      </w:r>
-      <w:r>
-        <w:rPr>
-          <w:noProof/>
-        </w:rPr>
-        <w:t>12</w:t>
-      </w:r>
-      <w:r>
-        <w:fldChar w:fldCharType="end"/>
-      </w:r>
+      <w:fldSimple w:instr=" SEQ Figure \* ARABIC ">
+        <w:r>
+          <w:rPr>
+            <w:noProof/>
+          </w:rPr>
+          <w:t>12</w:t>
+        </w:r>
+      </w:fldSimple>
       <w:r>
         <w:t>: Register</w:t>
       </w:r>
@@ -3166,24 +3037,14 @@
       <w:r>
         <w:t xml:space="preserve">Figure </w:t>
       </w:r>
-      <w:r>
-        <w:fldChar w:fldCharType="begin"/>
-      </w:r>
-      <w:r>
-        <w:instrText xml:space="preserve"> SEQ Figure \* ARABIC </w:instrText>
-      </w:r>
-      <w:r>
-        <w:fldChar w:fldCharType="separate"/>
-      </w:r>
-      <w:r>
-        <w:rPr>
-          <w:noProof/>
-        </w:rPr>
-        <w:t>13</w:t>
-      </w:r>
-      <w:r>
-        <w:fldChar w:fldCharType="end"/>
-      </w:r>
+      <w:fldSimple w:instr=" SEQ Figure \* ARABIC ">
+        <w:r>
+          <w:rPr>
+            <w:noProof/>
+          </w:rPr>
+          <w:t>13</w:t>
+        </w:r>
+      </w:fldSimple>
       <w:r>
         <w:t>: Admin-</w:t>
       </w:r>
@@ -3260,24 +3121,14 @@
       <w:r>
         <w:t xml:space="preserve">Figure </w:t>
       </w:r>
-      <w:r>
-        <w:fldChar w:fldCharType="begin"/>
-      </w:r>
-      <w:r>
-        <w:instrText xml:space="preserve"> SEQ Figure \* ARABIC </w:instrText>
-      </w:r>
-      <w:r>
-        <w:fldChar w:fldCharType="separate"/>
-      </w:r>
-      <w:r>
-        <w:rPr>
-          <w:noProof/>
-        </w:rPr>
-        <w:t>14</w:t>
-      </w:r>
-      <w:r>
-        <w:fldChar w:fldCharType="end"/>
-      </w:r>
+      <w:fldSimple w:instr=" SEQ Figure \* ARABIC ">
+        <w:r>
+          <w:rPr>
+            <w:noProof/>
+          </w:rPr>
+          <w:t>14</w:t>
+        </w:r>
+      </w:fldSimple>
       <w:r>
         <w:t>: Admin-Course</w:t>
       </w:r>
@@ -3352,24 +3203,14 @@
       <w:r>
         <w:t xml:space="preserve">Figure </w:t>
       </w:r>
-      <w:r>
-        <w:fldChar w:fldCharType="begin"/>
-      </w:r>
-      <w:r>
-        <w:instrText xml:space="preserve"> SEQ Figure \* ARABIC </w:instrText>
-      </w:r>
-      <w:r>
-        <w:fldChar w:fldCharType="separate"/>
-      </w:r>
-      <w:r>
-        <w:rPr>
-          <w:noProof/>
-        </w:rPr>
-        <w:t>15</w:t>
-      </w:r>
-      <w:r>
-        <w:fldChar w:fldCharType="end"/>
-      </w:r>
+      <w:fldSimple w:instr=" SEQ Figure \* ARABIC ">
+        <w:r>
+          <w:rPr>
+            <w:noProof/>
+          </w:rPr>
+          <w:t>15</w:t>
+        </w:r>
+      </w:fldSimple>
       <w:r>
         <w:t>: Admin: Blog</w:t>
       </w:r>
@@ -3441,24 +3282,14 @@
       <w:r>
         <w:t xml:space="preserve">Figure </w:t>
       </w:r>
-      <w:r>
-        <w:fldChar w:fldCharType="begin"/>
-      </w:r>
-      <w:r>
-        <w:instrText xml:space="preserve"> SEQ Figure \* ARABIC </w:instrText>
-      </w:r>
-      <w:r>
-        <w:fldChar w:fldCharType="separate"/>
-      </w:r>
-      <w:r>
-        <w:rPr>
-          <w:noProof/>
-        </w:rPr>
-        <w:t>16</w:t>
-      </w:r>
-      <w:r>
-        <w:fldChar w:fldCharType="end"/>
-      </w:r>
+      <w:fldSimple w:instr=" SEQ Figure \* ARABIC ">
+        <w:r>
+          <w:rPr>
+            <w:noProof/>
+          </w:rPr>
+          <w:t>16</w:t>
+        </w:r>
+      </w:fldSimple>
       <w:r>
         <w:t>: Admin-feedback</w:t>
       </w:r>
@@ -3533,24 +3364,14 @@
       <w:r>
         <w:t xml:space="preserve">Figure </w:t>
       </w:r>
-      <w:r>
-        <w:fldChar w:fldCharType="begin"/>
-      </w:r>
-      <w:r>
-        <w:instrText xml:space="preserve"> SEQ Figure \* ARABIC </w:instrText>
-      </w:r>
-      <w:r>
-        <w:fldChar w:fldCharType="separate"/>
-      </w:r>
-      <w:r>
-        <w:rPr>
-          <w:noProof/>
-        </w:rPr>
-        <w:t>17</w:t>
-      </w:r>
-      <w:r>
-        <w:fldChar w:fldCharType="end"/>
-      </w:r>
+      <w:fldSimple w:instr=" SEQ Figure \* ARABIC ">
+        <w:r>
+          <w:rPr>
+            <w:noProof/>
+          </w:rPr>
+          <w:t>17</w:t>
+        </w:r>
+      </w:fldSimple>
       <w:r>
         <w:t>: Admin-requests</w:t>
       </w:r>
@@ -3621,24 +3442,14 @@
       <w:r>
         <w:t xml:space="preserve">Figure </w:t>
       </w:r>
-      <w:r>
-        <w:fldChar w:fldCharType="begin"/>
-      </w:r>
-      <w:r>
-        <w:instrText xml:space="preserve"> SEQ Figure \* ARABIC </w:instrText>
-      </w:r>
-      <w:r>
-        <w:fldChar w:fldCharType="separate"/>
-      </w:r>
-      <w:r>
-        <w:rPr>
-          <w:noProof/>
-        </w:rPr>
-        <w:t>18</w:t>
-      </w:r>
-      <w:r>
-        <w:fldChar w:fldCharType="end"/>
-      </w:r>
+      <w:fldSimple w:instr=" SEQ Figure \* ARABIC ">
+        <w:r>
+          <w:rPr>
+            <w:noProof/>
+          </w:rPr>
+          <w:t>18</w:t>
+        </w:r>
+      </w:fldSimple>
       <w:r>
         <w:t xml:space="preserve">: </w:t>
       </w:r>
@@ -3722,24 +3533,14 @@
       <w:r>
         <w:t xml:space="preserve">Figure </w:t>
       </w:r>
-      <w:r>
-        <w:fldChar w:fldCharType="begin"/>
-      </w:r>
-      <w:r>
-        <w:instrText xml:space="preserve"> SEQ Figure \* ARABIC </w:instrText>
-      </w:r>
-      <w:r>
-        <w:fldChar w:fldCharType="separate"/>
-      </w:r>
-      <w:r>
-        <w:rPr>
-          <w:noProof/>
-        </w:rPr>
-        <w:t>19</w:t>
-      </w:r>
-      <w:r>
-        <w:fldChar w:fldCharType="end"/>
-      </w:r>
+      <w:fldSimple w:instr=" SEQ Figure \* ARABIC ">
+        <w:r>
+          <w:rPr>
+            <w:noProof/>
+          </w:rPr>
+          <w:t>19</w:t>
+        </w:r>
+      </w:fldSimple>
       <w:r>
         <w:t>: Learner-Course</w:t>
       </w:r>
@@ -3811,24 +3612,14 @@
       <w:r>
         <w:t xml:space="preserve">Figure </w:t>
       </w:r>
-      <w:r>
-        <w:fldChar w:fldCharType="begin"/>
-      </w:r>
-      <w:r>
-        <w:instrText xml:space="preserve"> SEQ Figure \* ARABIC </w:instrText>
-      </w:r>
-      <w:r>
-        <w:fldChar w:fldCharType="separate"/>
-      </w:r>
-      <w:r>
-        <w:rPr>
-          <w:noProof/>
-        </w:rPr>
-        <w:t>20</w:t>
-      </w:r>
-      <w:r>
-        <w:fldChar w:fldCharType="end"/>
-      </w:r>
+      <w:fldSimple w:instr=" SEQ Figure \* ARABIC ">
+        <w:r>
+          <w:rPr>
+            <w:noProof/>
+          </w:rPr>
+          <w:t>20</w:t>
+        </w:r>
+      </w:fldSimple>
       <w:r>
         <w:t>: Learner-selected-course</w:t>
       </w:r>
@@ -3904,24 +3695,14 @@
       <w:r>
         <w:t xml:space="preserve">Figure </w:t>
       </w:r>
-      <w:r>
-        <w:fldChar w:fldCharType="begin"/>
-      </w:r>
-      <w:r>
-        <w:instrText xml:space="preserve"> SEQ Figure \* ARABIC </w:instrText>
-      </w:r>
-      <w:r>
-        <w:fldChar w:fldCharType="separate"/>
-      </w:r>
-      <w:r>
-        <w:rPr>
-          <w:noProof/>
-        </w:rPr>
-        <w:t>21</w:t>
-      </w:r>
-      <w:r>
-        <w:fldChar w:fldCharType="end"/>
-      </w:r>
+      <w:fldSimple w:instr=" SEQ Figure \* ARABIC ">
+        <w:r>
+          <w:rPr>
+            <w:noProof/>
+          </w:rPr>
+          <w:t>21</w:t>
+        </w:r>
+      </w:fldSimple>
       <w:r>
         <w:t>: Learner-blog</w:t>
       </w:r>
@@ -3994,24 +3775,14 @@
       <w:r>
         <w:t xml:space="preserve">Figure </w:t>
       </w:r>
-      <w:r>
-        <w:fldChar w:fldCharType="begin"/>
-      </w:r>
-      <w:r>
-        <w:instrText xml:space="preserve"> SEQ Figure \* ARABIC </w:instrText>
-      </w:r>
-      <w:r>
-        <w:fldChar w:fldCharType="separate"/>
-      </w:r>
-      <w:r>
-        <w:rPr>
-          <w:noProof/>
-        </w:rPr>
-        <w:t>22</w:t>
-      </w:r>
-      <w:r>
-        <w:fldChar w:fldCharType="end"/>
-      </w:r>
+      <w:fldSimple w:instr=" SEQ Figure \* ARABIC ">
+        <w:r>
+          <w:rPr>
+            <w:noProof/>
+          </w:rPr>
+          <w:t>22</w:t>
+        </w:r>
+      </w:fldSimple>
       <w:r>
         <w:t xml:space="preserve">: </w:t>
       </w:r>
@@ -4243,6 +4014,8 @@
           </wp:inline>
         </w:drawing>
       </w:r>
+      <w:bookmarkStart w:id="0" w:name="_GoBack"/>
+      <w:bookmarkEnd w:id="0"/>
     </w:p>
     <w:p>
       <w:pPr>
@@ -4252,24 +4025,14 @@
       <w:r>
         <w:t xml:space="preserve">Figure </w:t>
       </w:r>
-      <w:r>
-        <w:fldChar w:fldCharType="begin"/>
-      </w:r>
-      <w:r>
-        <w:instrText xml:space="preserve"> SEQ Figure \* ARABIC </w:instrText>
-      </w:r>
-      <w:r>
-        <w:fldChar w:fldCharType="separate"/>
-      </w:r>
-      <w:r>
-        <w:rPr>
-          <w:noProof/>
-        </w:rPr>
-        <w:t>23</w:t>
-      </w:r>
-      <w:r>
-        <w:fldChar w:fldCharType="end"/>
-      </w:r>
+      <w:fldSimple w:instr=" SEQ Figure \* ARABIC ">
+        <w:r>
+          <w:rPr>
+            <w:noProof/>
+          </w:rPr>
+          <w:t>23</w:t>
+        </w:r>
+      </w:fldSimple>
       <w:r>
         <w:t>: Architectural model</w:t>
       </w:r>
@@ -4294,8 +4057,6 @@
           <w:rFonts w:ascii="Arial" w:hAnsi="Arial" w:cs="Arial"/>
         </w:rPr>
       </w:pPr>
-      <w:bookmarkStart w:id="0" w:name="_GoBack"/>
-      <w:bookmarkEnd w:id="0"/>
       <w:r>
         <w:rPr>
           <w:rFonts w:ascii="Arial" w:hAnsi="Arial" w:cs="Arial"/>
@@ -4315,7 +4076,19 @@
         <w:rPr>
           <w:rFonts w:ascii="Arial" w:hAnsi="Arial" w:cs="Arial"/>
         </w:rPr>
-        <w:t>The general architecture of any angular application can me decomposed as Modules, Components and its respective template, and Services to communicate with the backend. For backend, I have decided to attach Google’s firebase (</w:t>
+        <w:t xml:space="preserve">The general architecture of any angular application can </w:t>
+      </w:r>
+      <w:r>
+        <w:rPr>
+          <w:rFonts w:ascii="Arial" w:hAnsi="Arial" w:cs="Arial"/>
+        </w:rPr>
+        <w:t>b</w:t>
+      </w:r>
+      <w:r>
+        <w:rPr>
+          <w:rFonts w:ascii="Arial" w:hAnsi="Arial" w:cs="Arial"/>
+        </w:rPr>
+        <w:t>e decomposed as Modules, Components and its respective template, and Services to communicate with the backend. For backend, I have decided to attach Google’s firebase (</w:t>
       </w:r>
       <w:r>
         <w:rPr>
@@ -4359,7 +4132,19 @@
         <w:rPr>
           <w:rFonts w:ascii="Arial" w:hAnsi="Arial" w:cs="Arial"/>
         </w:rPr>
-        <w:t>. Since, Angular framework itself is built upon the principal of MVC, the decomposed fragments of angular can be referred to as model, view and controller respectively as mentioned below.</w:t>
+        <w:t>. Since, Angular framework itself is built upon the principal</w:t>
+      </w:r>
+      <w:r>
+        <w:rPr>
+          <w:rFonts w:ascii="Arial" w:hAnsi="Arial" w:cs="Arial"/>
+        </w:rPr>
+        <w:t>s</w:t>
+      </w:r>
+      <w:r>
+        <w:rPr>
+          <w:rFonts w:ascii="Arial" w:hAnsi="Arial" w:cs="Arial"/>
+        </w:rPr>
+        <w:t xml:space="preserve"> of MVC, the decomposed fragments of angular can be referred to as model, view and controller respectively as mentioned below.</w:t>
       </w:r>
     </w:p>
     <w:p>
@@ -6389,7 +6174,7 @@
 </file>
 
 <file path=customXml/itemProps1.xml><?xml version="1.0" encoding="utf-8"?>
-<ds:datastoreItem xmlns:ds="http://schemas.openxmlformats.org/officeDocument/2006/customXml" ds:itemID="{1ACA5C2E-987D-408E-928B-90CC2B309AE9}">
+<ds:datastoreItem xmlns:ds="http://schemas.openxmlformats.org/officeDocument/2006/customXml" ds:itemID="{E6621BEF-3F40-44DE-B832-9BE799D03166}">
   <ds:schemaRefs>
     <ds:schemaRef ds:uri="http://schemas.openxmlformats.org/officeDocument/2006/bibliography"/>
   </ds:schemaRefs>

</xml_diff>